<commit_message>
updated readme and wrote conclusion swiss analysis
</commit_message>
<xml_diff>
--- a/posters/poster_swiss_comparedto_world.docx
+++ b/posters/poster_swiss_comparedto_world.docx
@@ -42,7 +42,18 @@
                 <w:sz w:val="52"/>
                 <w:szCs w:val="52"/>
               </w:rPr>
-              <w:t>Switzerland compared to the world</w:t>
+              <w:t>Switzerland c</w:t>
+            </w:r>
+            <w:bookmarkStart w:id="0" w:name="_GoBack"/>
+            <w:bookmarkEnd w:id="0"/>
+            <w:r>
+              <w:rPr>
+                <w:b/>
+                <w:color w:val="FFFFFF" w:themeColor="background1"/>
+                <w:sz w:val="52"/>
+                <w:szCs w:val="52"/>
+              </w:rPr>
+              <w:t>ompared to the world</w:t>
             </w:r>
           </w:p>
         </w:tc>
@@ -186,6 +197,7 @@
       <w:r>
         <w:rPr>
           <w:noProof/>
+          <w:lang w:eastAsia="en-GB"/>
         </w:rPr>
         <mc:AlternateContent>
           <mc:Choice Requires="wps">
@@ -225,7 +237,7 @@
                           <w:p>
                             <w:pPr>
                               <w:rPr>
-                                <w:rFonts w:ascii="Helvetica" w:hAnsi="Helvetica"/>
+                                <w:rFonts w:cstheme="minorHAnsi"/>
                                 <w:bCs/>
                                 <w:color w:val="000000"/>
                                 <w:sz w:val="28"/>
@@ -235,36 +247,14 @@
                             </w:pPr>
                             <w:r>
                               <w:rPr>
-                                <w:rFonts w:ascii="Helvetica" w:hAnsi="Helvetica"/>
+                                <w:rFonts w:cstheme="minorHAnsi"/>
                                 <w:bCs/>
                                 <w:color w:val="000000"/>
                                 <w:sz w:val="28"/>
                                 <w:szCs w:val="28"/>
                                 <w:shd w:val="clear" w:color="auto" w:fill="FFFFFF"/>
                               </w:rPr>
-                              <w:t>I</w:t>
-                            </w:r>
-                            <w:r>
-                              <w:rPr>
-                                <w:rFonts w:ascii="Helvetica" w:hAnsi="Helvetica"/>
-                                <w:bCs/>
-                                <w:color w:val="000000"/>
-                                <w:sz w:val="28"/>
-                                <w:szCs w:val="28"/>
-                                <w:shd w:val="clear" w:color="auto" w:fill="FFFFFF"/>
-                              </w:rPr>
-                              <w:t>dentified brands</w:t>
-                            </w:r>
-                            <w:r>
-                              <w:rPr>
-                                <w:rFonts w:ascii="Helvetica" w:hAnsi="Helvetica"/>
-                                <w:bCs/>
-                                <w:color w:val="000000"/>
-                                <w:sz w:val="28"/>
-                                <w:szCs w:val="28"/>
-                                <w:shd w:val="clear" w:color="auto" w:fill="FFFFFF"/>
-                              </w:rPr>
-                              <w:t>:</w:t>
+                              <w:t>Identified brands:</w:t>
                             </w:r>
                           </w:p>
                         </w:txbxContent>
@@ -288,13 +278,12 @@
                 <v:path gradientshapeok="t" o:connecttype="rect"/>
               </v:shapetype>
               <v:shape id="Text Box 14" o:spid="_x0000_s1026" type="#_x0000_t202" style="position:absolute;margin-left:201.6pt;margin-top:16.65pt;width:2in;height:2in;z-index:251670528;visibility:visible;mso-wrap-style:none;mso-wrap-distance-left:9pt;mso-wrap-distance-top:0;mso-wrap-distance-right:9pt;mso-wrap-distance-bottom:0;mso-position-horizontal:absolute;mso-position-horizontal-relative:text;mso-position-vertical:absolute;mso-position-vertical-relative:text;v-text-anchor:top" o:gfxdata="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" filled="f" stroked="f">
-                <v:fill o:detectmouseclick="t"/>
                 <v:textbox style="mso-fit-shape-to-text:t">
                   <w:txbxContent>
                     <w:p>
                       <w:pPr>
                         <w:rPr>
-                          <w:rFonts w:ascii="Helvetica" w:hAnsi="Helvetica"/>
+                          <w:rFonts w:cstheme="minorHAnsi"/>
                           <w:bCs/>
                           <w:color w:val="000000"/>
                           <w:sz w:val="28"/>
@@ -304,36 +293,14 @@
                       </w:pPr>
                       <w:r>
                         <w:rPr>
-                          <w:rFonts w:ascii="Helvetica" w:hAnsi="Helvetica"/>
+                          <w:rFonts w:cstheme="minorHAnsi"/>
                           <w:bCs/>
                           <w:color w:val="000000"/>
                           <w:sz w:val="28"/>
                           <w:szCs w:val="28"/>
                           <w:shd w:val="clear" w:color="auto" w:fill="FFFFFF"/>
                         </w:rPr>
-                        <w:t>I</w:t>
-                      </w:r>
-                      <w:r>
-                        <w:rPr>
-                          <w:rFonts w:ascii="Helvetica" w:hAnsi="Helvetica"/>
-                          <w:bCs/>
-                          <w:color w:val="000000"/>
-                          <w:sz w:val="28"/>
-                          <w:szCs w:val="28"/>
-                          <w:shd w:val="clear" w:color="auto" w:fill="FFFFFF"/>
-                        </w:rPr>
-                        <w:t>dentified brands</w:t>
-                      </w:r>
-                      <w:r>
-                        <w:rPr>
-                          <w:rFonts w:ascii="Helvetica" w:hAnsi="Helvetica"/>
-                          <w:bCs/>
-                          <w:color w:val="000000"/>
-                          <w:sz w:val="28"/>
-                          <w:szCs w:val="28"/>
-                          <w:shd w:val="clear" w:color="auto" w:fill="FFFFFF"/>
-                        </w:rPr>
-                        <w:t>:</w:t>
+                        <w:t>Identified brands:</w:t>
                       </w:r>
                     </w:p>
                   </w:txbxContent>
@@ -348,7 +315,7 @@
       <w:pPr>
         <w:rPr>
           <w:rStyle w:val="Strong"/>
-          <w:rFonts w:ascii="Helvetica" w:hAnsi="Helvetica"/>
+          <w:rFonts w:cstheme="minorHAnsi"/>
           <w:color w:val="000000"/>
           <w:sz w:val="28"/>
           <w:szCs w:val="28"/>
@@ -358,12 +325,14 @@
       <w:r>
         <w:rPr>
           <w:rStyle w:val="Strong"/>
-          <w:rFonts w:ascii="Helvetica" w:hAnsi="Helvetica"/>
+          <w:rFonts w:cstheme="minorHAnsi"/>
           <w:b w:val="0"/>
+          <w:noProof/>
           <w:color w:val="000000"/>
           <w:sz w:val="28"/>
           <w:szCs w:val="28"/>
           <w:shd w:val="clear" w:color="auto" w:fill="FFFFFF"/>
+          <w:lang w:eastAsia="en-GB"/>
         </w:rPr>
         <w:drawing>
           <wp:anchor distT="0" distB="0" distL="114300" distR="114300" simplePos="0" relativeHeight="251660288" behindDoc="1" locked="0" layoutInCell="1" allowOverlap="1" wp14:anchorId="199DB79C" wp14:editId="529996CA">
@@ -431,7 +400,7 @@
       <w:r>
         <w:rPr>
           <w:rStyle w:val="Strong"/>
-          <w:rFonts w:ascii="Helvetica" w:hAnsi="Helvetica"/>
+          <w:rFonts w:cstheme="minorHAnsi"/>
           <w:b w:val="0"/>
           <w:color w:val="000000"/>
           <w:sz w:val="28"/>
@@ -442,6 +411,7 @@
       </w:r>
       <w:r>
         <w:rPr>
+          <w:rFonts w:cstheme="minorHAnsi"/>
           <w:sz w:val="28"/>
           <w:szCs w:val="28"/>
         </w:rPr>
@@ -450,7 +420,7 @@
       <w:r>
         <w:rPr>
           <w:rStyle w:val="Strong"/>
-          <w:rFonts w:ascii="Helvetica" w:hAnsi="Helvetica"/>
+          <w:rFonts w:cstheme="minorHAnsi"/>
           <w:color w:val="000000"/>
           <w:sz w:val="28"/>
           <w:szCs w:val="28"/>
@@ -463,7 +433,7 @@
       <w:pPr>
         <w:rPr>
           <w:rStyle w:val="Strong"/>
-          <w:rFonts w:ascii="Helvetica" w:hAnsi="Helvetica"/>
+          <w:rFonts w:cstheme="minorHAnsi"/>
           <w:b w:val="0"/>
           <w:color w:val="000000"/>
           <w:sz w:val="28"/>
@@ -474,7 +444,7 @@
       <w:r>
         <w:rPr>
           <w:rStyle w:val="Strong"/>
-          <w:rFonts w:ascii="Helvetica" w:hAnsi="Helvetica"/>
+          <w:rFonts w:cstheme="minorHAnsi"/>
           <w:b w:val="0"/>
           <w:color w:val="000000"/>
           <w:sz w:val="28"/>
@@ -488,7 +458,7 @@
       <w:pPr>
         <w:rPr>
           <w:rStyle w:val="Strong"/>
-          <w:rFonts w:ascii="Helvetica" w:hAnsi="Helvetica"/>
+          <w:rFonts w:cstheme="minorHAnsi"/>
           <w:b w:val="0"/>
           <w:color w:val="000000"/>
           <w:sz w:val="28"/>
@@ -498,7 +468,7 @@
       </w:pPr>
       <w:r>
         <w:rPr>
-          <w:rFonts w:ascii="Helvetica" w:hAnsi="Helvetica"/>
+          <w:rFonts w:cstheme="minorHAnsi"/>
           <w:bCs/>
           <w:noProof/>
           <w:color w:val="000000"/>
@@ -573,7 +543,7 @@
       <w:r>
         <w:rPr>
           <w:rStyle w:val="Strong"/>
-          <w:rFonts w:ascii="Helvetica" w:hAnsi="Helvetica"/>
+          <w:rFonts w:cstheme="minorHAnsi"/>
           <w:b w:val="0"/>
           <w:noProof/>
           <w:color w:val="000000"/>
@@ -648,7 +618,7 @@
       <w:r>
         <w:rPr>
           <w:rStyle w:val="Strong"/>
-          <w:rFonts w:ascii="Helvetica" w:hAnsi="Helvetica"/>
+          <w:rFonts w:cstheme="minorHAnsi"/>
           <w:b w:val="0"/>
           <w:color w:val="000000"/>
           <w:sz w:val="28"/>
@@ -660,7 +630,7 @@
       <w:r>
         <w:rPr>
           <w:rStyle w:val="Strong"/>
-          <w:rFonts w:ascii="Helvetica" w:hAnsi="Helvetica"/>
+          <w:rFonts w:cstheme="minorHAnsi"/>
           <w:b w:val="0"/>
           <w:color w:val="000000"/>
           <w:sz w:val="28"/>
@@ -1306,7 +1276,7 @@
             <w:pPr>
               <w:jc w:val="center"/>
               <w:rPr>
-                <w:rFonts w:ascii="Helvetica" w:hAnsi="Helvetica"/>
+                <w:rFonts w:cstheme="minorHAnsi"/>
                 <w:b/>
                 <w:bCs/>
                 <w:color w:val="000000"/>
@@ -1317,7 +1287,7 @@
             </w:pPr>
             <w:r>
               <w:rPr>
-                <w:rFonts w:ascii="Helvetica" w:hAnsi="Helvetica"/>
+                <w:rFonts w:cstheme="minorHAnsi"/>
                 <w:b/>
                 <w:bCs/>
                 <w:color w:val="000000"/>
@@ -1343,7 +1313,7 @@
               </w:tabs>
               <w:jc w:val="center"/>
               <w:rPr>
-                <w:rFonts w:ascii="Helvetica" w:hAnsi="Helvetica"/>
+                <w:rFonts w:cstheme="minorHAnsi"/>
                 <w:b/>
                 <w:bCs/>
                 <w:color w:val="000000"/>
@@ -1354,7 +1324,7 @@
             </w:pPr>
             <w:r>
               <w:rPr>
-                <w:rFonts w:ascii="Helvetica" w:hAnsi="Helvetica"/>
+                <w:rFonts w:cstheme="minorHAnsi"/>
                 <w:b/>
                 <w:bCs/>
                 <w:color w:val="000000"/>
@@ -1366,7 +1336,7 @@
             </w:r>
             <w:r>
               <w:rPr>
-                <w:rFonts w:ascii="Helvetica" w:hAnsi="Helvetica"/>
+                <w:rFonts w:cstheme="minorHAnsi"/>
                 <w:b/>
                 <w:bCs/>
                 <w:color w:val="000000"/>
@@ -1397,7 +1367,7 @@
             <w:pPr>
               <w:jc w:val="center"/>
               <w:rPr>
-                <w:rFonts w:ascii="Helvetica" w:hAnsi="Helvetica"/>
+                <w:rFonts w:cstheme="minorHAnsi"/>
                 <w:bCs/>
                 <w:color w:val="000000"/>
                 <w:sz w:val="21"/>
@@ -1410,7 +1380,7 @@
             <w:pPr>
               <w:jc w:val="center"/>
               <w:rPr>
-                <w:rFonts w:ascii="Helvetica" w:hAnsi="Helvetica"/>
+                <w:rFonts w:cstheme="minorHAnsi"/>
                 <w:bCs/>
                 <w:color w:val="000000"/>
                 <w:sz w:val="21"/>
@@ -1418,10 +1388,9 @@
                 <w:shd w:val="clear" w:color="auto" w:fill="FFFFFF"/>
               </w:rPr>
             </w:pPr>
-            <w:bookmarkStart w:id="0" w:name="_GoBack"/>
-            <w:bookmarkEnd w:id="0"/>
             <w:r>
               <w:rPr>
+                <w:rFonts w:cstheme="minorHAnsi"/>
                 <w:noProof/>
                 <w:lang w:eastAsia="en-GB"/>
               </w:rPr>
@@ -1493,7 +1462,7 @@
             <w:pPr>
               <w:jc w:val="center"/>
               <w:rPr>
-                <w:rFonts w:ascii="Helvetica" w:hAnsi="Helvetica"/>
+                <w:rFonts w:cstheme="minorHAnsi"/>
                 <w:bCs/>
                 <w:color w:val="000000"/>
                 <w:sz w:val="21"/>
@@ -1503,6 +1472,7 @@
             </w:pPr>
             <w:r>
               <w:rPr>
+                <w:rFonts w:cstheme="minorHAnsi"/>
                 <w:noProof/>
                 <w:lang w:eastAsia="en-GB"/>
               </w:rPr>
@@ -2147,6 +2117,7 @@
     <w:lsdException w:name="HTML Sample" w:semiHidden="1" w:unhideWhenUsed="1"/>
     <w:lsdException w:name="HTML Typewriter" w:semiHidden="1" w:unhideWhenUsed="1"/>
     <w:lsdException w:name="HTML Variable" w:semiHidden="1" w:unhideWhenUsed="1"/>
+    <w:lsdException w:name="Normal Table" w:semiHidden="1" w:unhideWhenUsed="1"/>
     <w:lsdException w:name="annotation subject" w:semiHidden="1" w:unhideWhenUsed="1"/>
     <w:lsdException w:name="No List" w:semiHidden="1" w:unhideWhenUsed="1"/>
     <w:lsdException w:name="Outline List 1" w:semiHidden="1" w:unhideWhenUsed="1"/>
@@ -2193,8 +2164,10 @@
     <w:lsdException w:name="Table Subtle 2" w:semiHidden="1" w:unhideWhenUsed="1"/>
     <w:lsdException w:name="Table Web 1" w:semiHidden="1" w:unhideWhenUsed="1"/>
     <w:lsdException w:name="Table Web 2" w:semiHidden="1" w:unhideWhenUsed="1"/>
+    <w:lsdException w:name="Table Web 3" w:semiHidden="1" w:unhideWhenUsed="1"/>
     <w:lsdException w:name="Balloon Text" w:semiHidden="1" w:unhideWhenUsed="1"/>
     <w:lsdException w:name="Table Grid" w:uiPriority="39"/>
+    <w:lsdException w:name="Table Theme" w:semiHidden="1" w:unhideWhenUsed="1"/>
     <w:lsdException w:name="Placeholder Text" w:semiHidden="1"/>
     <w:lsdException w:name="No Spacing" w:uiPriority="1" w:qFormat="1"/>
     <w:lsdException w:name="Light Shading" w:uiPriority="60"/>

</xml_diff>